<commit_message>
update lab4 + init lab5
</commit_message>
<xml_diff>
--- a/Lab 4/Lab_4_Report_group8_a3bawa_a89tran.docx
+++ b/Lab 4/Lab_4_Report_group8_a3bawa_a89tran.docx
@@ -220,7 +220,7 @@
             </w:rPr>
             <w:fldChar w:fldCharType="separate"/>
           </w:r>
-          <w:hyperlink w:anchor="_Toc67080586" w:history="1">
+          <w:hyperlink w:anchor="_Toc67691447" w:history="1">
             <w:r>
               <w:rPr>
                 <w:rStyle w:val="Hyperlink"/>
@@ -247,7 +247,7 @@
                 <w:noProof/>
                 <w:webHidden/>
               </w:rPr>
-              <w:instrText xml:space="preserve"> PAGEREF _Toc67080586 \h </w:instrText>
+              <w:instrText xml:space="preserve"> PAGEREF _Toc67691447 \h </w:instrText>
             </w:r>
             <w:r>
               <w:rPr>
@@ -290,7 +290,7 @@
               <w:sz w:val="22"/>
             </w:rPr>
           </w:pPr>
-          <w:hyperlink w:anchor="_Toc67080587" w:history="1">
+          <w:hyperlink w:anchor="_Toc67691448" w:history="1">
             <w:r>
               <w:rPr>
                 <w:rStyle w:val="Hyperlink"/>
@@ -317,7 +317,7 @@
                 <w:noProof/>
                 <w:webHidden/>
               </w:rPr>
-              <w:instrText xml:space="preserve"> PAGEREF _Toc67080587 \h </w:instrText>
+              <w:instrText xml:space="preserve"> PAGEREF _Toc67691448 \h </w:instrText>
             </w:r>
             <w:r>
               <w:rPr>
@@ -360,7 +360,7 @@
               <w:sz w:val="22"/>
             </w:rPr>
           </w:pPr>
-          <w:hyperlink w:anchor="_Toc67080588" w:history="1">
+          <w:hyperlink w:anchor="_Toc67691449" w:history="1">
             <w:r>
               <w:rPr>
                 <w:rStyle w:val="Hyperlink"/>
@@ -387,7 +387,7 @@
                 <w:noProof/>
                 <w:webHidden/>
               </w:rPr>
-              <w:instrText xml:space="preserve"> PAGEREF _Toc67080588 \h </w:instrText>
+              <w:instrText xml:space="preserve"> PAGEREF _Toc67691449 \h </w:instrText>
             </w:r>
             <w:r>
               <w:rPr>
@@ -430,7 +430,7 @@
               <w:sz w:val="22"/>
             </w:rPr>
           </w:pPr>
-          <w:hyperlink w:anchor="_Toc67080589" w:history="1">
+          <w:hyperlink w:anchor="_Toc67691450" w:history="1">
             <w:r>
               <w:rPr>
                 <w:rStyle w:val="Hyperlink"/>
@@ -457,7 +457,7 @@
                 <w:noProof/>
                 <w:webHidden/>
               </w:rPr>
-              <w:instrText xml:space="preserve"> PAGEREF _Toc67080589 \h </w:instrText>
+              <w:instrText xml:space="preserve"> PAGEREF _Toc67691450 \h </w:instrText>
             </w:r>
             <w:r>
               <w:rPr>
@@ -500,7 +500,7 @@
               <w:sz w:val="22"/>
             </w:rPr>
           </w:pPr>
-          <w:hyperlink w:anchor="_Toc67080590" w:history="1">
+          <w:hyperlink w:anchor="_Toc67691451" w:history="1">
             <w:r>
               <w:rPr>
                 <w:rStyle w:val="Hyperlink"/>
@@ -527,7 +527,7 @@
                 <w:noProof/>
                 <w:webHidden/>
               </w:rPr>
-              <w:instrText xml:space="preserve"> PAGEREF _Toc67080590 \h </w:instrText>
+              <w:instrText xml:space="preserve"> PAGEREF _Toc67691451 \h </w:instrText>
             </w:r>
             <w:r>
               <w:rPr>
@@ -570,7 +570,7 @@
               <w:sz w:val="22"/>
             </w:rPr>
           </w:pPr>
-          <w:hyperlink w:anchor="_Toc67080591" w:history="1">
+          <w:hyperlink w:anchor="_Toc67691452" w:history="1">
             <w:r>
               <w:rPr>
                 <w:rStyle w:val="Hyperlink"/>
@@ -597,7 +597,7 @@
                 <w:noProof/>
                 <w:webHidden/>
               </w:rPr>
-              <w:instrText xml:space="preserve"> PAGEREF _Toc67080591 \h </w:instrText>
+              <w:instrText xml:space="preserve"> PAGEREF _Toc67691452 \h </w:instrText>
             </w:r>
             <w:r>
               <w:rPr>
@@ -640,7 +640,7 @@
               <w:sz w:val="22"/>
             </w:rPr>
           </w:pPr>
-          <w:hyperlink w:anchor="_Toc67080592" w:history="1">
+          <w:hyperlink w:anchor="_Toc67691453" w:history="1">
             <w:r>
               <w:rPr>
                 <w:rStyle w:val="Hyperlink"/>
@@ -667,7 +667,7 @@
                 <w:noProof/>
                 <w:webHidden/>
               </w:rPr>
-              <w:instrText xml:space="preserve"> PAGEREF _Toc67080592 \h </w:instrText>
+              <w:instrText xml:space="preserve"> PAGEREF _Toc67691453 \h </w:instrText>
             </w:r>
             <w:r>
               <w:rPr>
@@ -687,7 +687,7 @@
                 <w:noProof/>
                 <w:webHidden/>
               </w:rPr>
-              <w:t>5</w:t>
+              <w:t>7</w:t>
             </w:r>
             <w:r>
               <w:rPr>
@@ -710,7 +710,7 @@
               <w:sz w:val="22"/>
             </w:rPr>
           </w:pPr>
-          <w:hyperlink w:anchor="_Toc67080593" w:history="1">
+          <w:hyperlink w:anchor="_Toc67691454" w:history="1">
             <w:r>
               <w:rPr>
                 <w:rStyle w:val="Hyperlink"/>
@@ -737,7 +737,7 @@
                 <w:noProof/>
                 <w:webHidden/>
               </w:rPr>
-              <w:instrText xml:space="preserve"> PAGEREF _Toc67080593 \h </w:instrText>
+              <w:instrText xml:space="preserve"> PAGEREF _Toc67691454 \h </w:instrText>
             </w:r>
             <w:r>
               <w:rPr>
@@ -757,7 +757,7 @@
                 <w:noProof/>
                 <w:webHidden/>
               </w:rPr>
-              <w:t>5</w:t>
+              <w:t>7</w:t>
             </w:r>
             <w:r>
               <w:rPr>
@@ -780,7 +780,7 @@
               <w:sz w:val="22"/>
             </w:rPr>
           </w:pPr>
-          <w:hyperlink w:anchor="_Toc67080594" w:history="1">
+          <w:hyperlink w:anchor="_Toc67691455" w:history="1">
             <w:r>
               <w:rPr>
                 <w:rStyle w:val="Hyperlink"/>
@@ -807,7 +807,7 @@
                 <w:noProof/>
                 <w:webHidden/>
               </w:rPr>
-              <w:instrText xml:space="preserve"> PAGEREF _Toc67080594 \h </w:instrText>
+              <w:instrText xml:space="preserve"> PAGEREF _Toc67691455 \h </w:instrText>
             </w:r>
             <w:r>
               <w:rPr>
@@ -827,7 +827,7 @@
                 <w:noProof/>
                 <w:webHidden/>
               </w:rPr>
-              <w:t>5</w:t>
+              <w:t>8</w:t>
             </w:r>
             <w:r>
               <w:rPr>
@@ -850,7 +850,7 @@
               <w:sz w:val="22"/>
             </w:rPr>
           </w:pPr>
-          <w:hyperlink w:anchor="_Toc67080595" w:history="1">
+          <w:hyperlink w:anchor="_Toc67691456" w:history="1">
             <w:r>
               <w:rPr>
                 <w:rStyle w:val="Hyperlink"/>
@@ -877,7 +877,7 @@
                 <w:noProof/>
                 <w:webHidden/>
               </w:rPr>
-              <w:instrText xml:space="preserve"> PAGEREF _Toc67080595 \h </w:instrText>
+              <w:instrText xml:space="preserve"> PAGEREF _Toc67691456 \h </w:instrText>
             </w:r>
             <w:r>
               <w:rPr>
@@ -897,7 +897,7 @@
                 <w:noProof/>
                 <w:webHidden/>
               </w:rPr>
-              <w:t>5</w:t>
+              <w:t>8</w:t>
             </w:r>
             <w:r>
               <w:rPr>
@@ -920,7 +920,7 @@
               <w:sz w:val="22"/>
             </w:rPr>
           </w:pPr>
-          <w:hyperlink w:anchor="_Toc67080596" w:history="1">
+          <w:hyperlink w:anchor="_Toc67691457" w:history="1">
             <w:r>
               <w:rPr>
                 <w:rStyle w:val="Hyperlink"/>
@@ -947,7 +947,7 @@
                 <w:noProof/>
                 <w:webHidden/>
               </w:rPr>
-              <w:instrText xml:space="preserve"> PAGEREF _Toc67080596 \h </w:instrText>
+              <w:instrText xml:space="preserve"> PAGEREF _Toc67691457 \h </w:instrText>
             </w:r>
             <w:r>
               <w:rPr>
@@ -967,7 +967,7 @@
                 <w:noProof/>
                 <w:webHidden/>
               </w:rPr>
-              <w:t>5</w:t>
+              <w:t>9</w:t>
             </w:r>
             <w:r>
               <w:rPr>
@@ -990,7 +990,7 @@
               <w:sz w:val="22"/>
             </w:rPr>
           </w:pPr>
-          <w:hyperlink w:anchor="_Toc67080597" w:history="1">
+          <w:hyperlink w:anchor="_Toc67691458" w:history="1">
             <w:r>
               <w:rPr>
                 <w:rStyle w:val="Hyperlink"/>
@@ -1017,7 +1017,7 @@
                 <w:noProof/>
                 <w:webHidden/>
               </w:rPr>
-              <w:instrText xml:space="preserve"> PAGEREF _Toc67080597 \h </w:instrText>
+              <w:instrText xml:space="preserve"> PAGEREF _Toc67691458 \h </w:instrText>
             </w:r>
             <w:r>
               <w:rPr>
@@ -1037,7 +1037,7 @@
                 <w:noProof/>
                 <w:webHidden/>
               </w:rPr>
-              <w:t>5</w:t>
+              <w:t>10</w:t>
             </w:r>
             <w:r>
               <w:rPr>
@@ -1060,7 +1060,7 @@
               <w:sz w:val="22"/>
             </w:rPr>
           </w:pPr>
-          <w:hyperlink w:anchor="_Toc67080598" w:history="1">
+          <w:hyperlink w:anchor="_Toc67691459" w:history="1">
             <w:r>
               <w:rPr>
                 <w:rStyle w:val="Hyperlink"/>
@@ -1087,7 +1087,7 @@
                 <w:noProof/>
                 <w:webHidden/>
               </w:rPr>
-              <w:instrText xml:space="preserve"> PAGEREF _Toc67080598 \h </w:instrText>
+              <w:instrText xml:space="preserve"> PAGEREF _Toc67691459 \h </w:instrText>
             </w:r>
             <w:r>
               <w:rPr>
@@ -1107,7 +1107,7 @@
                 <w:noProof/>
                 <w:webHidden/>
               </w:rPr>
-              <w:t>5</w:t>
+              <w:t>11</w:t>
             </w:r>
             <w:r>
               <w:rPr>
@@ -1130,7 +1130,7 @@
               <w:sz w:val="22"/>
             </w:rPr>
           </w:pPr>
-          <w:hyperlink w:anchor="_Toc67080599" w:history="1">
+          <w:hyperlink w:anchor="_Toc67691460" w:history="1">
             <w:r>
               <w:rPr>
                 <w:rStyle w:val="Hyperlink"/>
@@ -1157,7 +1157,7 @@
                 <w:noProof/>
                 <w:webHidden/>
               </w:rPr>
-              <w:instrText xml:space="preserve"> PAGEREF _Toc67080599 \h </w:instrText>
+              <w:instrText xml:space="preserve"> PAGEREF _Toc67691460 \h </w:instrText>
             </w:r>
             <w:r>
               <w:rPr>
@@ -1177,7 +1177,7 @@
                 <w:noProof/>
                 <w:webHidden/>
               </w:rPr>
-              <w:t>5</w:t>
+              <w:t>11</w:t>
             </w:r>
             <w:r>
               <w:rPr>
@@ -1200,7 +1200,7 @@
               <w:sz w:val="22"/>
             </w:rPr>
           </w:pPr>
-          <w:hyperlink w:anchor="_Toc67080600" w:history="1">
+          <w:hyperlink w:anchor="_Toc67691461" w:history="1">
             <w:r>
               <w:rPr>
                 <w:rStyle w:val="Hyperlink"/>
@@ -1227,7 +1227,7 @@
                 <w:noProof/>
                 <w:webHidden/>
               </w:rPr>
-              <w:instrText xml:space="preserve"> PAGEREF _Toc67080600 \h </w:instrText>
+              <w:instrText xml:space="preserve"> PAGEREF _Toc67691461 \h </w:instrText>
             </w:r>
             <w:r>
               <w:rPr>
@@ -1247,7 +1247,7 @@
                 <w:noProof/>
                 <w:webHidden/>
               </w:rPr>
-              <w:t>5</w:t>
+              <w:t>12</w:t>
             </w:r>
             <w:r>
               <w:rPr>
@@ -1270,7 +1270,7 @@
               <w:sz w:val="22"/>
             </w:rPr>
           </w:pPr>
-          <w:hyperlink w:anchor="_Toc67080601" w:history="1">
+          <w:hyperlink w:anchor="_Toc67691462" w:history="1">
             <w:r>
               <w:rPr>
                 <w:rStyle w:val="Hyperlink"/>
@@ -1297,7 +1297,7 @@
                 <w:noProof/>
                 <w:webHidden/>
               </w:rPr>
-              <w:instrText xml:space="preserve"> PAGEREF _Toc67080601 \h </w:instrText>
+              <w:instrText xml:space="preserve"> PAGEREF _Toc67691462 \h </w:instrText>
             </w:r>
             <w:r>
               <w:rPr>
@@ -1317,7 +1317,7 @@
                 <w:noProof/>
                 <w:webHidden/>
               </w:rPr>
-              <w:t>5</w:t>
+              <w:t>12</w:t>
             </w:r>
             <w:r>
               <w:rPr>
@@ -1358,7 +1358,7 @@
       <w:pPr>
         <w:pStyle w:val="Heading1"/>
       </w:pPr>
-      <w:bookmarkStart w:id="0" w:name="_Toc67080586"/>
+      <w:bookmarkStart w:id="0" w:name="_Toc67691447"/>
       <w:r>
         <w:lastRenderedPageBreak/>
         <w:t>Declaration of Authorship</w:t>
@@ -1860,7 +1860,7 @@
       <w:pPr>
         <w:pStyle w:val="Heading1"/>
       </w:pPr>
-      <w:bookmarkStart w:id="1" w:name="_Toc67080587"/>
+      <w:bookmarkStart w:id="1" w:name="_Toc67691448"/>
       <w:r>
         <w:lastRenderedPageBreak/>
         <w:t>4</w:t>
@@ -1911,19 +1911,7 @@
           <w:rPr>
             <w:rFonts w:ascii="Cambria Math" w:hAnsi="Cambria Math"/>
           </w:rPr>
-          <m:t>=</m:t>
-        </m:r>
-        <m:r>
-          <w:rPr>
-            <w:rFonts w:ascii="Cambria Math" w:hAnsi="Cambria Math"/>
-          </w:rPr>
-          <m:t>8</m:t>
-        </m:r>
-        <m:r>
-          <w:rPr>
-            <w:rFonts w:ascii="Cambria Math" w:hAnsi="Cambria Math"/>
-          </w:rPr>
-          <m:t xml:space="preserve">, </m:t>
+          <m:t xml:space="preserve">=8, </m:t>
         </m:r>
         <m:sSub>
           <m:sSubPr>
@@ -1955,13 +1943,7 @@
           <w:rPr>
             <w:rFonts w:ascii="Cambria Math" w:hAnsi="Cambria Math"/>
           </w:rPr>
-          <m:t>=</m:t>
-        </m:r>
-        <m:r>
-          <w:rPr>
-            <w:rFonts w:ascii="Cambria Math" w:hAnsi="Cambria Math"/>
-          </w:rPr>
-          <m:t>3</m:t>
+          <m:t>=3</m:t>
         </m:r>
       </m:oMath>
     </w:p>
@@ -2021,7 +2003,7 @@
       <w:pPr>
         <w:pStyle w:val="Heading1"/>
       </w:pPr>
-      <w:bookmarkStart w:id="2" w:name="_Toc67080588"/>
+      <w:bookmarkStart w:id="2" w:name="_Toc67691449"/>
       <w:r>
         <w:t>4.2</w:t>
       </w:r>
@@ -2083,7 +2065,7 @@
       <w:pPr>
         <w:pStyle w:val="Heading1"/>
       </w:pPr>
-      <w:bookmarkStart w:id="3" w:name="_Toc67080589"/>
+      <w:bookmarkStart w:id="3" w:name="_Toc67691450"/>
       <w:r>
         <w:t>4</w:t>
       </w:r>
@@ -2154,7 +2136,7 @@
       <w:pPr>
         <w:pStyle w:val="Heading1"/>
       </w:pPr>
-      <w:bookmarkStart w:id="4" w:name="_Toc67080590"/>
+      <w:bookmarkStart w:id="4" w:name="_Toc67691451"/>
       <w:r>
         <w:lastRenderedPageBreak/>
         <w:t>4</w:t>
@@ -2222,7 +2204,7 @@
       <w:pPr>
         <w:pStyle w:val="Heading1"/>
       </w:pPr>
-      <w:bookmarkStart w:id="5" w:name="_Toc67080591"/>
+      <w:bookmarkStart w:id="5" w:name="_Toc67691452"/>
       <w:r>
         <w:t>4</w:t>
       </w:r>
@@ -2234,23 +2216,365 @@
       </w:r>
       <w:bookmarkEnd w:id="5"/>
     </w:p>
-    <w:p/>
+    <w:p>
+      <w:pPr>
+        <w:jc w:val="center"/>
+      </w:pPr>
+      <w:r>
+        <w:rPr>
+          <w:noProof/>
+        </w:rPr>
+        <w:drawing>
+          <wp:inline distT="0" distB="0" distL="0" distR="0" wp14:anchorId="279CF9FE" wp14:editId="345C6BF1">
+            <wp:extent cx="5387340" cy="4607560"/>
+            <wp:effectExtent l="0" t="0" r="3810" b="2540"/>
+            <wp:docPr id="6" name="Picture 6" descr="Chart, line chart&#10;&#10;Description automatically generated"/>
+            <wp:cNvGraphicFramePr>
+              <a:graphicFrameLocks xmlns:a="http://schemas.openxmlformats.org/drawingml/2006/main" noChangeAspect="1"/>
+            </wp:cNvGraphicFramePr>
+            <a:graphic xmlns:a="http://schemas.openxmlformats.org/drawingml/2006/main">
+              <a:graphicData uri="http://schemas.openxmlformats.org/drawingml/2006/picture">
+                <pic:pic xmlns:pic="http://schemas.openxmlformats.org/drawingml/2006/picture">
+                  <pic:nvPicPr>
+                    <pic:cNvPr id="6" name="Picture 6" descr="Chart, line chart&#10;&#10;Description automatically generated"/>
+                    <pic:cNvPicPr/>
+                  </pic:nvPicPr>
+                  <pic:blipFill>
+                    <a:blip r:embed="rId12">
+                      <a:extLst>
+                        <a:ext uri="{28A0092B-C50C-407E-A947-70E740481C1C}">
+                          <a14:useLocalDpi xmlns:a14="http://schemas.microsoft.com/office/drawing/2010/main" val="0"/>
+                        </a:ext>
+                      </a:extLst>
+                    </a:blip>
+                    <a:stretch>
+                      <a:fillRect/>
+                    </a:stretch>
+                  </pic:blipFill>
+                  <pic:spPr>
+                    <a:xfrm>
+                      <a:off x="0" y="0"/>
+                      <a:ext cx="5387340" cy="4607560"/>
+                    </a:xfrm>
+                    <a:prstGeom prst="rect">
+                      <a:avLst/>
+                    </a:prstGeom>
+                  </pic:spPr>
+                </pic:pic>
+              </a:graphicData>
+            </a:graphic>
+          </wp:inline>
+        </w:drawing>
+      </w:r>
+    </w:p>
+    <w:p>
+      <w:pPr>
+        <w:jc w:val="center"/>
+      </w:pPr>
+      <w:r>
+        <w:rPr>
+          <w:noProof/>
+        </w:rPr>
+        <w:lastRenderedPageBreak/>
+        <w:drawing>
+          <wp:inline distT="0" distB="0" distL="0" distR="0" wp14:anchorId="613C55F2" wp14:editId="409D3C35">
+            <wp:extent cx="5036820" cy="4260858"/>
+            <wp:effectExtent l="0" t="0" r="0" b="6350"/>
+            <wp:docPr id="8" name="Picture 8"/>
+            <wp:cNvGraphicFramePr>
+              <a:graphicFrameLocks xmlns:a="http://schemas.openxmlformats.org/drawingml/2006/main" noChangeAspect="1"/>
+            </wp:cNvGraphicFramePr>
+            <a:graphic xmlns:a="http://schemas.openxmlformats.org/drawingml/2006/main">
+              <a:graphicData uri="http://schemas.openxmlformats.org/drawingml/2006/picture">
+                <pic:pic xmlns:pic="http://schemas.openxmlformats.org/drawingml/2006/picture">
+                  <pic:nvPicPr>
+                    <pic:cNvPr id="8" name="Picture 8"/>
+                    <pic:cNvPicPr/>
+                  </pic:nvPicPr>
+                  <pic:blipFill>
+                    <a:blip r:embed="rId13">
+                      <a:extLst>
+                        <a:ext uri="{28A0092B-C50C-407E-A947-70E740481C1C}">
+                          <a14:useLocalDpi xmlns:a14="http://schemas.microsoft.com/office/drawing/2010/main" val="0"/>
+                        </a:ext>
+                      </a:extLst>
+                    </a:blip>
+                    <a:stretch>
+                      <a:fillRect/>
+                    </a:stretch>
+                  </pic:blipFill>
+                  <pic:spPr>
+                    <a:xfrm>
+                      <a:off x="0" y="0"/>
+                      <a:ext cx="5044447" cy="4267310"/>
+                    </a:xfrm>
+                    <a:prstGeom prst="rect">
+                      <a:avLst/>
+                    </a:prstGeom>
+                  </pic:spPr>
+                </pic:pic>
+              </a:graphicData>
+            </a:graphic>
+          </wp:inline>
+        </w:drawing>
+      </w:r>
+    </w:p>
+    <w:p>
+      <w:pPr>
+        <w:jc w:val="center"/>
+      </w:pPr>
+      <w:r>
+        <w:rPr>
+          <w:noProof/>
+        </w:rPr>
+        <w:drawing>
+          <wp:inline distT="0" distB="0" distL="0" distR="0" wp14:anchorId="003F87D3" wp14:editId="204A49E0">
+            <wp:extent cx="5433060" cy="4481676"/>
+            <wp:effectExtent l="0" t="0" r="0" b="0"/>
+            <wp:docPr id="7" name="Picture 7" descr="Chart&#10;&#10;Description automatically generated"/>
+            <wp:cNvGraphicFramePr>
+              <a:graphicFrameLocks xmlns:a="http://schemas.openxmlformats.org/drawingml/2006/main" noChangeAspect="1"/>
+            </wp:cNvGraphicFramePr>
+            <a:graphic xmlns:a="http://schemas.openxmlformats.org/drawingml/2006/main">
+              <a:graphicData uri="http://schemas.openxmlformats.org/drawingml/2006/picture">
+                <pic:pic xmlns:pic="http://schemas.openxmlformats.org/drawingml/2006/picture">
+                  <pic:nvPicPr>
+                    <pic:cNvPr id="7" name="Picture 7" descr="Chart&#10;&#10;Description automatically generated"/>
+                    <pic:cNvPicPr/>
+                  </pic:nvPicPr>
+                  <pic:blipFill>
+                    <a:blip r:embed="rId14">
+                      <a:extLst>
+                        <a:ext uri="{28A0092B-C50C-407E-A947-70E740481C1C}">
+                          <a14:useLocalDpi xmlns:a14="http://schemas.microsoft.com/office/drawing/2010/main" val="0"/>
+                        </a:ext>
+                      </a:extLst>
+                    </a:blip>
+                    <a:stretch>
+                      <a:fillRect/>
+                    </a:stretch>
+                  </pic:blipFill>
+                  <pic:spPr>
+                    <a:xfrm>
+                      <a:off x="0" y="0"/>
+                      <a:ext cx="5488493" cy="4527402"/>
+                    </a:xfrm>
+                    <a:prstGeom prst="rect">
+                      <a:avLst/>
+                    </a:prstGeom>
+                  </pic:spPr>
+                </pic:pic>
+              </a:graphicData>
+            </a:graphic>
+          </wp:inline>
+        </w:drawing>
+      </w:r>
+    </w:p>
     <w:p>
       <w:pPr>
         <w:pStyle w:val="Heading1"/>
       </w:pPr>
-      <w:bookmarkStart w:id="6" w:name="_Toc67080592"/>
-      <w:r>
+      <w:bookmarkStart w:id="6" w:name="_Toc67691453"/>
+      <w:r>
+        <w:lastRenderedPageBreak/>
         <w:t>4.6</w:t>
       </w:r>
       <w:bookmarkEnd w:id="6"/>
     </w:p>
-    <w:p/>
+    <w:p>
+      <w:pPr>
+        <w:rPr>
+          <w:rFonts w:eastAsiaTheme="minorEastAsia"/>
+        </w:rPr>
+      </w:pPr>
+      <w:r>
+        <w:t xml:space="preserve">Increase </w:t>
+      </w:r>
+      <m:oMath>
+        <m:sSub>
+          <m:sSubPr>
+            <m:ctrlPr>
+              <w:rPr>
+                <w:rFonts w:ascii="Cambria Math" w:hAnsi="Cambria Math"/>
+                <w:i/>
+              </w:rPr>
+            </m:ctrlPr>
+          </m:sSubPr>
+          <m:e>
+            <m:r>
+              <w:rPr>
+                <w:rFonts w:ascii="Cambria Math" w:hAnsi="Cambria Math"/>
+              </w:rPr>
+              <m:t>K</m:t>
+            </m:r>
+          </m:e>
+          <m:sub>
+            <m:r>
+              <w:rPr>
+                <w:rFonts w:ascii="Cambria Math" w:hAnsi="Cambria Math"/>
+              </w:rPr>
+              <m:t>d</m:t>
+            </m:r>
+          </m:sub>
+        </m:sSub>
+      </m:oMath>
+      <w:r>
+        <w:rPr>
+          <w:rFonts w:eastAsiaTheme="minorEastAsia"/>
+        </w:rPr>
+        <w:t xml:space="preserve"> from</w:t>
+      </w:r>
+      <w:r>
+        <w:rPr>
+          <w:rFonts w:eastAsiaTheme="minorEastAsia"/>
+        </w:rPr>
+        <w:t xml:space="preserve"> </w:t>
+      </w:r>
+      <m:oMath>
+        <m:r>
+          <w:rPr>
+            <w:rFonts w:ascii="Cambria Math" w:eastAsiaTheme="minorEastAsia" w:hAnsi="Cambria Math"/>
+          </w:rPr>
+          <m:t>3</m:t>
+        </m:r>
+      </m:oMath>
+      <w:r>
+        <w:rPr>
+          <w:rFonts w:eastAsiaTheme="minorEastAsia"/>
+        </w:rPr>
+        <w:t xml:space="preserve"> to </w:t>
+      </w:r>
+      <m:oMath>
+        <m:r>
+          <w:rPr>
+            <w:rFonts w:ascii="Cambria Math" w:eastAsiaTheme="minorEastAsia" w:hAnsi="Cambria Math"/>
+          </w:rPr>
+          <m:t>12</m:t>
+        </m:r>
+      </m:oMath>
+      <w:r>
+        <w:rPr>
+          <w:rFonts w:eastAsiaTheme="minorEastAsia"/>
+        </w:rPr>
+        <w:t xml:space="preserve"> to reduce overshoot.</w:t>
+      </w:r>
+    </w:p>
+    <w:p>
+      <w:pPr>
+        <w:rPr>
+          <w:rFonts w:eastAsiaTheme="minorEastAsia"/>
+        </w:rPr>
+      </w:pPr>
+      <m:oMathPara>
+        <m:oMathParaPr>
+          <m:jc m:val="center"/>
+        </m:oMathParaPr>
+        <m:oMath>
+          <m:sSub>
+            <m:sSubPr>
+              <m:ctrlPr>
+                <w:rPr>
+                  <w:rFonts w:ascii="Cambria Math" w:eastAsiaTheme="minorEastAsia" w:hAnsi="Cambria Math"/>
+                  <w:i/>
+                </w:rPr>
+              </m:ctrlPr>
+            </m:sSubPr>
+            <m:e>
+              <m:r>
+                <w:rPr>
+                  <w:rFonts w:ascii="Cambria Math" w:eastAsiaTheme="minorEastAsia" w:hAnsi="Cambria Math"/>
+                </w:rPr>
+                <m:t>K</m:t>
+              </m:r>
+            </m:e>
+            <m:sub>
+              <m:r>
+                <w:rPr>
+                  <w:rFonts w:ascii="Cambria Math" w:eastAsiaTheme="minorEastAsia" w:hAnsi="Cambria Math"/>
+                </w:rPr>
+                <m:t>p</m:t>
+              </m:r>
+            </m:sub>
+          </m:sSub>
+          <m:r>
+            <w:rPr>
+              <w:rFonts w:ascii="Cambria Math" w:eastAsiaTheme="minorEastAsia" w:hAnsi="Cambria Math"/>
+            </w:rPr>
+            <m:t xml:space="preserve">=8, </m:t>
+          </m:r>
+          <m:sSub>
+            <m:sSubPr>
+              <m:ctrlPr>
+                <w:rPr>
+                  <w:rFonts w:ascii="Cambria Math" w:eastAsiaTheme="minorEastAsia" w:hAnsi="Cambria Math"/>
+                  <w:i/>
+                </w:rPr>
+              </m:ctrlPr>
+            </m:sSubPr>
+            <m:e>
+              <m:r>
+                <w:rPr>
+                  <w:rFonts w:ascii="Cambria Math" w:eastAsiaTheme="minorEastAsia" w:hAnsi="Cambria Math"/>
+                </w:rPr>
+                <m:t>K</m:t>
+              </m:r>
+            </m:e>
+            <m:sub>
+              <m:r>
+                <w:rPr>
+                  <w:rFonts w:ascii="Cambria Math" w:eastAsiaTheme="minorEastAsia" w:hAnsi="Cambria Math"/>
+                </w:rPr>
+                <m:t>d</m:t>
+              </m:r>
+            </m:sub>
+          </m:sSub>
+          <m:r>
+            <w:rPr>
+              <w:rFonts w:ascii="Cambria Math" w:eastAsiaTheme="minorEastAsia" w:hAnsi="Cambria Math"/>
+            </w:rPr>
+            <m:t xml:space="preserve">=12, </m:t>
+          </m:r>
+          <m:sSub>
+            <m:sSubPr>
+              <m:ctrlPr>
+                <w:rPr>
+                  <w:rFonts w:ascii="Cambria Math" w:eastAsiaTheme="minorEastAsia" w:hAnsi="Cambria Math"/>
+                  <w:i/>
+                </w:rPr>
+              </m:ctrlPr>
+            </m:sSubPr>
+            <m:e>
+              <m:r>
+                <w:rPr>
+                  <w:rFonts w:ascii="Cambria Math" w:eastAsiaTheme="minorEastAsia" w:hAnsi="Cambria Math"/>
+                </w:rPr>
+                <m:t>K</m:t>
+              </m:r>
+            </m:e>
+            <m:sub>
+              <m:r>
+                <w:rPr>
+                  <w:rFonts w:ascii="Cambria Math" w:eastAsiaTheme="minorEastAsia" w:hAnsi="Cambria Math"/>
+                </w:rPr>
+                <m:t>i</m:t>
+              </m:r>
+            </m:sub>
+          </m:sSub>
+          <m:r>
+            <w:rPr>
+              <w:rFonts w:ascii="Cambria Math" w:eastAsiaTheme="minorEastAsia" w:hAnsi="Cambria Math"/>
+            </w:rPr>
+            <m:t>=20</m:t>
+          </m:r>
+        </m:oMath>
+      </m:oMathPara>
+    </w:p>
     <w:p>
       <w:pPr>
         <w:pStyle w:val="Heading1"/>
       </w:pPr>
-      <w:bookmarkStart w:id="7" w:name="_Toc67080593"/>
+      <w:bookmarkStart w:id="7" w:name="_Ref67593470"/>
+      <w:bookmarkStart w:id="8" w:name="_Toc67691454"/>
       <w:r>
         <w:t>4</w:t>
       </w:r>
@@ -2261,90 +2585,1705 @@
         <w:t>7</w:t>
       </w:r>
       <w:bookmarkEnd w:id="7"/>
-    </w:p>
-    <w:p/>
+      <w:bookmarkEnd w:id="8"/>
+    </w:p>
+    <w:p>
+      <w:pPr>
+        <w:jc w:val="center"/>
+      </w:pPr>
+      <w:r>
+        <w:rPr>
+          <w:noProof/>
+        </w:rPr>
+        <w:drawing>
+          <wp:inline distT="0" distB="0" distL="0" distR="0" wp14:anchorId="66599C87" wp14:editId="3C049CDB">
+            <wp:extent cx="5576102" cy="4427220"/>
+            <wp:effectExtent l="0" t="0" r="5715" b="0"/>
+            <wp:docPr id="9" name="Picture 9" descr="Chart, line chart, histogram&#10;&#10;Description automatically generated"/>
+            <wp:cNvGraphicFramePr>
+              <a:graphicFrameLocks xmlns:a="http://schemas.openxmlformats.org/drawingml/2006/main" noChangeAspect="1"/>
+            </wp:cNvGraphicFramePr>
+            <a:graphic xmlns:a="http://schemas.openxmlformats.org/drawingml/2006/main">
+              <a:graphicData uri="http://schemas.openxmlformats.org/drawingml/2006/picture">
+                <pic:pic xmlns:pic="http://schemas.openxmlformats.org/drawingml/2006/picture">
+                  <pic:nvPicPr>
+                    <pic:cNvPr id="9" name="Picture 9" descr="Chart, line chart, histogram&#10;&#10;Description automatically generated"/>
+                    <pic:cNvPicPr/>
+                  </pic:nvPicPr>
+                  <pic:blipFill>
+                    <a:blip r:embed="rId15">
+                      <a:extLst>
+                        <a:ext uri="{28A0092B-C50C-407E-A947-70E740481C1C}">
+                          <a14:useLocalDpi xmlns:a14="http://schemas.microsoft.com/office/drawing/2010/main" val="0"/>
+                        </a:ext>
+                      </a:extLst>
+                    </a:blip>
+                    <a:stretch>
+                      <a:fillRect/>
+                    </a:stretch>
+                  </pic:blipFill>
+                  <pic:spPr>
+                    <a:xfrm>
+                      <a:off x="0" y="0"/>
+                      <a:ext cx="5589373" cy="4437757"/>
+                    </a:xfrm>
+                    <a:prstGeom prst="rect">
+                      <a:avLst/>
+                    </a:prstGeom>
+                  </pic:spPr>
+                </pic:pic>
+              </a:graphicData>
+            </a:graphic>
+          </wp:inline>
+        </w:drawing>
+      </w:r>
+    </w:p>
     <w:p>
       <w:pPr>
         <w:pStyle w:val="Heading1"/>
       </w:pPr>
-      <w:bookmarkStart w:id="8" w:name="_Toc67080594"/>
-      <w:r>
-        <w:t>4.</w:t>
-      </w:r>
-      <w:r>
-        <w:t>8</w:t>
-      </w:r>
-      <w:bookmarkEnd w:id="8"/>
+      <w:bookmarkStart w:id="9" w:name="_Toc67691455"/>
+      <w:r>
+        <w:lastRenderedPageBreak/>
+        <w:t>4.8</w:t>
+      </w:r>
+      <w:bookmarkEnd w:id="9"/>
     </w:p>
     <w:p>
       <w:pPr>
         <w:pStyle w:val="Heading2"/>
       </w:pPr>
-      <w:bookmarkStart w:id="9" w:name="_Toc67080595"/>
+      <w:bookmarkStart w:id="10" w:name="_Toc67691456"/>
       <w:r>
         <w:t>1</w:t>
       </w:r>
-      <w:bookmarkEnd w:id="9"/>
+      <w:bookmarkEnd w:id="10"/>
+    </w:p>
+    <w:p>
+      <w:pPr>
+        <w:jc w:val="center"/>
+      </w:pPr>
+      <w:r>
+        <w:rPr>
+          <w:noProof/>
+        </w:rPr>
+        <w:drawing>
+          <wp:inline distT="0" distB="0" distL="0" distR="0" wp14:anchorId="1B2E4DE2" wp14:editId="0219CCFE">
+            <wp:extent cx="6934006" cy="8593667"/>
+            <wp:effectExtent l="0" t="0" r="635" b="0"/>
+            <wp:docPr id="11" name="Picture 11"/>
+            <wp:cNvGraphicFramePr>
+              <a:graphicFrameLocks xmlns:a="http://schemas.openxmlformats.org/drawingml/2006/main" noChangeAspect="1"/>
+            </wp:cNvGraphicFramePr>
+            <a:graphic xmlns:a="http://schemas.openxmlformats.org/drawingml/2006/main">
+              <a:graphicData uri="http://schemas.openxmlformats.org/drawingml/2006/picture">
+                <pic:pic xmlns:pic="http://schemas.openxmlformats.org/drawingml/2006/picture">
+                  <pic:nvPicPr>
+                    <pic:cNvPr id="0" name="Picture 1"/>
+                    <pic:cNvPicPr>
+                      <a:picLocks noChangeAspect="1" noChangeArrowheads="1"/>
+                    </pic:cNvPicPr>
+                  </pic:nvPicPr>
+                  <pic:blipFill rotWithShape="1">
+                    <a:blip r:embed="rId16" cstate="print">
+                      <a:extLst>
+                        <a:ext uri="{28A0092B-C50C-407E-A947-70E740481C1C}">
+                          <a14:useLocalDpi xmlns:a14="http://schemas.microsoft.com/office/drawing/2010/main" val="0"/>
+                        </a:ext>
+                      </a:extLst>
+                    </a:blip>
+                    <a:srcRect l="5748" r="2854" b="13701"/>
+                    <a:stretch/>
+                  </pic:blipFill>
+                  <pic:spPr bwMode="auto">
+                    <a:xfrm>
+                      <a:off x="0" y="0"/>
+                      <a:ext cx="6950155" cy="8613681"/>
+                    </a:xfrm>
+                    <a:prstGeom prst="rect">
+                      <a:avLst/>
+                    </a:prstGeom>
+                    <a:noFill/>
+                    <a:ln>
+                      <a:noFill/>
+                    </a:ln>
+                    <a:extLst>
+                      <a:ext uri="{53640926-AAD7-44D8-BBD7-CCE9431645EC}">
+                        <a14:shadowObscured xmlns:a14="http://schemas.microsoft.com/office/drawing/2010/main"/>
+                      </a:ext>
+                    </a:extLst>
+                  </pic:spPr>
+                </pic:pic>
+              </a:graphicData>
+            </a:graphic>
+          </wp:inline>
+        </w:drawing>
+      </w:r>
     </w:p>
     <w:p>
       <w:pPr>
         <w:pStyle w:val="Heading2"/>
       </w:pPr>
-      <w:bookmarkStart w:id="10" w:name="_Toc67080596"/>
-      <w:r>
+      <w:bookmarkStart w:id="11" w:name="_Toc67691457"/>
+      <w:r>
+        <w:lastRenderedPageBreak/>
         <w:t>2</w:t>
       </w:r>
-      <w:bookmarkEnd w:id="10"/>
+      <w:bookmarkEnd w:id="11"/>
+    </w:p>
+    <w:p>
+      <w:r>
+        <w:rPr>
+          <w:noProof/>
+        </w:rPr>
+        <w:drawing>
+          <wp:inline distT="0" distB="0" distL="0" distR="0" wp14:anchorId="71795928" wp14:editId="1720CEF3">
+            <wp:extent cx="2865120" cy="3602232"/>
+            <wp:effectExtent l="0" t="0" r="0" b="0"/>
+            <wp:docPr id="10" name="Picture 10"/>
+            <wp:cNvGraphicFramePr>
+              <a:graphicFrameLocks xmlns:a="http://schemas.openxmlformats.org/drawingml/2006/main" noChangeAspect="1"/>
+            </wp:cNvGraphicFramePr>
+            <a:graphic xmlns:a="http://schemas.openxmlformats.org/drawingml/2006/main">
+              <a:graphicData uri="http://schemas.openxmlformats.org/drawingml/2006/picture">
+                <pic:pic xmlns:pic="http://schemas.openxmlformats.org/drawingml/2006/picture">
+                  <pic:nvPicPr>
+                    <pic:cNvPr id="1" name=""/>
+                    <pic:cNvPicPr/>
+                  </pic:nvPicPr>
+                  <pic:blipFill>
+                    <a:blip r:embed="rId17"/>
+                    <a:stretch>
+                      <a:fillRect/>
+                    </a:stretch>
+                  </pic:blipFill>
+                  <pic:spPr>
+                    <a:xfrm>
+                      <a:off x="0" y="0"/>
+                      <a:ext cx="2910140" cy="3658834"/>
+                    </a:xfrm>
+                    <a:prstGeom prst="rect">
+                      <a:avLst/>
+                    </a:prstGeom>
+                  </pic:spPr>
+                </pic:pic>
+              </a:graphicData>
+            </a:graphic>
+          </wp:inline>
+        </w:drawing>
+      </w:r>
+      <w:r>
+        <w:rPr>
+          <w:noProof/>
+        </w:rPr>
+        <w:drawing>
+          <wp:inline distT="0" distB="0" distL="0" distR="0" wp14:anchorId="7B81180F" wp14:editId="668FADCE">
+            <wp:extent cx="3929277" cy="1394460"/>
+            <wp:effectExtent l="0" t="0" r="0" b="0"/>
+            <wp:docPr id="13" name="Picture 13"/>
+            <wp:cNvGraphicFramePr>
+              <a:graphicFrameLocks xmlns:a="http://schemas.openxmlformats.org/drawingml/2006/main" noChangeAspect="1"/>
+            </wp:cNvGraphicFramePr>
+            <a:graphic xmlns:a="http://schemas.openxmlformats.org/drawingml/2006/main">
+              <a:graphicData uri="http://schemas.openxmlformats.org/drawingml/2006/picture">
+                <pic:pic xmlns:pic="http://schemas.openxmlformats.org/drawingml/2006/picture">
+                  <pic:nvPicPr>
+                    <pic:cNvPr id="1" name=""/>
+                    <pic:cNvPicPr/>
+                  </pic:nvPicPr>
+                  <pic:blipFill>
+                    <a:blip r:embed="rId18"/>
+                    <a:stretch>
+                      <a:fillRect/>
+                    </a:stretch>
+                  </pic:blipFill>
+                  <pic:spPr>
+                    <a:xfrm>
+                      <a:off x="0" y="0"/>
+                      <a:ext cx="4070039" cy="1444415"/>
+                    </a:xfrm>
+                    <a:prstGeom prst="rect">
+                      <a:avLst/>
+                    </a:prstGeom>
+                  </pic:spPr>
+                </pic:pic>
+              </a:graphicData>
+            </a:graphic>
+          </wp:inline>
+        </w:drawing>
+      </w:r>
+    </w:p>
+    <w:p>
+      <w:r>
+        <w:t xml:space="preserve">Therefore, zeros affect system’s response. </w:t>
+      </w:r>
+    </w:p>
+    <w:tbl>
+      <w:tblPr>
+        <w:tblStyle w:val="TableGrid"/>
+        <w:tblW w:w="0" w:type="auto"/>
+        <w:tblBorders>
+          <w:top w:val="none" w:sz="0" w:space="0" w:color="auto"/>
+          <w:left w:val="none" w:sz="0" w:space="0" w:color="auto"/>
+          <w:bottom w:val="none" w:sz="0" w:space="0" w:color="auto"/>
+          <w:right w:val="none" w:sz="0" w:space="0" w:color="auto"/>
+          <w:insideH w:val="none" w:sz="0" w:space="0" w:color="auto"/>
+          <w:insideV w:val="none" w:sz="0" w:space="0" w:color="auto"/>
+        </w:tblBorders>
+        <w:tblLook w:val="04A0" w:firstRow="1" w:lastRow="0" w:firstColumn="1" w:lastColumn="0" w:noHBand="0" w:noVBand="1"/>
+      </w:tblPr>
+      <w:tblGrid>
+        <w:gridCol w:w="5373"/>
+        <w:gridCol w:w="5427"/>
+      </w:tblGrid>
+      <w:tr>
+        <w:tc>
+          <w:tcPr>
+            <w:tcW w:w="5395" w:type="dxa"/>
+          </w:tcPr>
+          <w:p>
+            <w:r>
+              <w:rPr>
+                <w:noProof/>
+              </w:rPr>
+              <w:drawing>
+                <wp:inline distT="0" distB="0" distL="0" distR="0" wp14:anchorId="4E919F14" wp14:editId="1A2FA9BC">
+                  <wp:extent cx="3280278" cy="2674620"/>
+                  <wp:effectExtent l="0" t="0" r="0" b="0"/>
+                  <wp:docPr id="14" name="Picture 14" descr="Chart, line chart&#10;&#10;Description automatically generated"/>
+                  <wp:cNvGraphicFramePr>
+                    <a:graphicFrameLocks xmlns:a="http://schemas.openxmlformats.org/drawingml/2006/main" noChangeAspect="1"/>
+                  </wp:cNvGraphicFramePr>
+                  <a:graphic xmlns:a="http://schemas.openxmlformats.org/drawingml/2006/main">
+                    <a:graphicData uri="http://schemas.openxmlformats.org/drawingml/2006/picture">
+                      <pic:pic xmlns:pic="http://schemas.openxmlformats.org/drawingml/2006/picture">
+                        <pic:nvPicPr>
+                          <pic:cNvPr id="14" name="Picture 14" descr="Chart, line chart&#10;&#10;Description automatically generated"/>
+                          <pic:cNvPicPr/>
+                        </pic:nvPicPr>
+                        <pic:blipFill>
+                          <a:blip r:embed="rId19">
+                            <a:extLst>
+                              <a:ext uri="{28A0092B-C50C-407E-A947-70E740481C1C}">
+                                <a14:useLocalDpi xmlns:a14="http://schemas.microsoft.com/office/drawing/2010/main" val="0"/>
+                              </a:ext>
+                            </a:extLst>
+                          </a:blip>
+                          <a:stretch>
+                            <a:fillRect/>
+                          </a:stretch>
+                        </pic:blipFill>
+                        <pic:spPr>
+                          <a:xfrm>
+                            <a:off x="0" y="0"/>
+                            <a:ext cx="3325058" cy="2711132"/>
+                          </a:xfrm>
+                          <a:prstGeom prst="rect">
+                            <a:avLst/>
+                          </a:prstGeom>
+                        </pic:spPr>
+                      </pic:pic>
+                    </a:graphicData>
+                  </a:graphic>
+                </wp:inline>
+              </w:drawing>
+            </w:r>
+          </w:p>
+          <w:p>
+            <w:pPr>
+              <w:jc w:val="center"/>
+            </w:pPr>
+            <w:r>
+              <w:t xml:space="preserve">Step response for </w:t>
+            </w:r>
+            <m:oMath>
+              <m:r>
+                <w:rPr>
+                  <w:rFonts w:ascii="Cambria Math" w:hAnsi="Cambria Math"/>
+                </w:rPr>
+                <m:t>G(s)</m:t>
+              </m:r>
+            </m:oMath>
+          </w:p>
+        </w:tc>
+        <w:tc>
+          <w:tcPr>
+            <w:tcW w:w="5395" w:type="dxa"/>
+          </w:tcPr>
+          <w:p>
+            <w:r>
+              <w:rPr>
+                <w:noProof/>
+              </w:rPr>
+              <w:drawing>
+                <wp:inline distT="0" distB="0" distL="0" distR="0" wp14:anchorId="64B5CF5C" wp14:editId="4197C1A6">
+                  <wp:extent cx="3308314" cy="2697480"/>
+                  <wp:effectExtent l="0" t="0" r="6985" b="7620"/>
+                  <wp:docPr id="15" name="Picture 15" descr="Chart, line chart&#10;&#10;Description automatically generated"/>
+                  <wp:cNvGraphicFramePr>
+                    <a:graphicFrameLocks xmlns:a="http://schemas.openxmlformats.org/drawingml/2006/main" noChangeAspect="1"/>
+                  </wp:cNvGraphicFramePr>
+                  <a:graphic xmlns:a="http://schemas.openxmlformats.org/drawingml/2006/main">
+                    <a:graphicData uri="http://schemas.openxmlformats.org/drawingml/2006/picture">
+                      <pic:pic xmlns:pic="http://schemas.openxmlformats.org/drawingml/2006/picture">
+                        <pic:nvPicPr>
+                          <pic:cNvPr id="15" name="Picture 15" descr="Chart, line chart&#10;&#10;Description automatically generated"/>
+                          <pic:cNvPicPr/>
+                        </pic:nvPicPr>
+                        <pic:blipFill>
+                          <a:blip r:embed="rId20">
+                            <a:extLst>
+                              <a:ext uri="{28A0092B-C50C-407E-A947-70E740481C1C}">
+                                <a14:useLocalDpi xmlns:a14="http://schemas.microsoft.com/office/drawing/2010/main" val="0"/>
+                              </a:ext>
+                            </a:extLst>
+                          </a:blip>
+                          <a:stretch>
+                            <a:fillRect/>
+                          </a:stretch>
+                        </pic:blipFill>
+                        <pic:spPr>
+                          <a:xfrm>
+                            <a:off x="0" y="0"/>
+                            <a:ext cx="3381007" cy="2756751"/>
+                          </a:xfrm>
+                          <a:prstGeom prst="rect">
+                            <a:avLst/>
+                          </a:prstGeom>
+                        </pic:spPr>
+                      </pic:pic>
+                    </a:graphicData>
+                  </a:graphic>
+                </wp:inline>
+              </w:drawing>
+            </w:r>
+          </w:p>
+          <w:p>
+            <w:pPr>
+              <w:jc w:val="center"/>
+            </w:pPr>
+            <w:r>
+              <w:t xml:space="preserve">Step response for </w:t>
+            </w:r>
+            <m:oMath>
+              <m:acc>
+                <m:accPr>
+                  <m:chr m:val="̃"/>
+                  <m:ctrlPr>
+                    <w:rPr>
+                      <w:rFonts w:ascii="Cambria Math" w:hAnsi="Cambria Math"/>
+                      <w:i/>
+                    </w:rPr>
+                  </m:ctrlPr>
+                </m:accPr>
+                <m:e>
+                  <m:r>
+                    <w:rPr>
+                      <w:rFonts w:ascii="Cambria Math" w:hAnsi="Cambria Math"/>
+                    </w:rPr>
+                    <m:t>G</m:t>
+                  </m:r>
+                </m:e>
+              </m:acc>
+              <m:r>
+                <w:rPr>
+                  <w:rFonts w:ascii="Cambria Math" w:hAnsi="Cambria Math"/>
+                </w:rPr>
+                <m:t>(s)</m:t>
+              </m:r>
+            </m:oMath>
+          </w:p>
+        </w:tc>
+      </w:tr>
+    </w:tbl>
+    <w:p>
+      <w:r>
+        <w:t xml:space="preserve">We see that the </w:t>
+      </w:r>
+      <w:r>
+        <w:t>zeros had a dampening effect on the step response of the system</w:t>
+      </w:r>
+      <w:r>
+        <w:t>, dramatically reducing overshoot and settling time.</w:t>
+      </w:r>
+    </w:p>
+    <w:p>
+      <w:r>
+        <w:t xml:space="preserve">Observing </w:t>
+      </w:r>
+      <w:r>
+        <w:fldChar w:fldCharType="begin"/>
+      </w:r>
+      <w:r>
+        <w:instrText xml:space="preserve"> REF _Ref67593470 \h </w:instrText>
+      </w:r>
+      <w:r>
+        <w:fldChar w:fldCharType="separate"/>
+      </w:r>
+      <w:r>
+        <w:t>4.7</w:t>
+      </w:r>
+      <w:r>
+        <w:fldChar w:fldCharType="end"/>
+      </w:r>
+      <w:r>
+        <w:t>, we</w:t>
+      </w:r>
+      <w:r>
+        <w:t xml:space="preserve"> see the zeros</w:t>
+      </w:r>
+      <w:r>
+        <w:t xml:space="preserve"> affected the response </w:t>
+      </w:r>
+      <w:r>
+        <w:t xml:space="preserve">drastically until the 15 second mark. The zeros </w:t>
+      </w:r>
+      <w:r>
+        <w:t xml:space="preserve">dampened the response relative to </w:t>
+      </w:r>
+      <w:r>
+        <w:rPr>
+          <w:rFonts w:eastAsiaTheme="minorEastAsia"/>
+        </w:rPr>
+        <w:t xml:space="preserve">the response of </w:t>
+      </w:r>
+      <m:oMath>
+        <m:acc>
+          <m:accPr>
+            <m:chr m:val="̃"/>
+            <m:ctrlPr>
+              <w:rPr>
+                <w:rFonts w:ascii="Cambria Math" w:hAnsi="Cambria Math"/>
+                <w:i/>
+              </w:rPr>
+            </m:ctrlPr>
+          </m:accPr>
+          <m:e>
+            <m:r>
+              <w:rPr>
+                <w:rFonts w:ascii="Cambria Math" w:hAnsi="Cambria Math"/>
+              </w:rPr>
+              <m:t>G</m:t>
+            </m:r>
+          </m:e>
+        </m:acc>
+        <m:r>
+          <w:rPr>
+            <w:rFonts w:ascii="Cambria Math" w:hAnsi="Cambria Math"/>
+          </w:rPr>
+          <m:t>(s)</m:t>
+        </m:r>
+      </m:oMath>
+      <w:r>
+        <w:rPr>
+          <w:rFonts w:eastAsiaTheme="minorEastAsia"/>
+        </w:rPr>
+        <w:t xml:space="preserve">, to the point of causing undershoot at </w:t>
+      </w:r>
+      <m:oMath>
+        <m:r>
+          <w:rPr>
+            <w:rFonts w:ascii="Cambria Math" w:eastAsiaTheme="minorEastAsia" w:hAnsi="Cambria Math"/>
+          </w:rPr>
+          <m:t>0&lt;t&lt;5 s</m:t>
+        </m:r>
+      </m:oMath>
+      <w:r>
+        <w:rPr>
+          <w:rFonts w:eastAsiaTheme="minorEastAsia"/>
+        </w:rPr>
+        <w:t xml:space="preserve">. </w:t>
+      </w:r>
+    </w:p>
+    <w:p>
+      <w:pPr>
+        <w:rPr>
+          <w:rFonts w:asciiTheme="majorHAnsi" w:eastAsiaTheme="majorEastAsia" w:hAnsiTheme="majorHAnsi" w:cstheme="majorBidi"/>
+          <w:color w:val="2F5496" w:themeColor="accent1" w:themeShade="BF"/>
+          <w:sz w:val="28"/>
+          <w:szCs w:val="26"/>
+        </w:rPr>
+      </w:pPr>
+      <w:r>
+        <w:br w:type="page"/>
+      </w:r>
     </w:p>
     <w:p>
       <w:pPr>
         <w:pStyle w:val="Heading2"/>
       </w:pPr>
-      <w:bookmarkStart w:id="11" w:name="_Toc67080597"/>
-      <w:r>
+      <w:bookmarkStart w:id="12" w:name="_Toc67691458"/>
+      <w:r>
+        <w:lastRenderedPageBreak/>
         <w:t>3</w:t>
       </w:r>
-      <w:bookmarkEnd w:id="11"/>
+      <w:bookmarkEnd w:id="12"/>
+    </w:p>
+    <w:p>
+      <w:pPr>
+        <w:jc w:val="center"/>
+      </w:pPr>
+      <w:r>
+        <w:rPr>
+          <w:noProof/>
+        </w:rPr>
+        <w:drawing>
+          <wp:inline distT="0" distB="0" distL="0" distR="0" wp14:anchorId="6862E6A6" wp14:editId="3A0EDE04">
+            <wp:extent cx="6292649" cy="8864600"/>
+            <wp:effectExtent l="0" t="0" r="0" b="0"/>
+            <wp:docPr id="16" name="Picture 16"/>
+            <wp:cNvGraphicFramePr>
+              <a:graphicFrameLocks xmlns:a="http://schemas.openxmlformats.org/drawingml/2006/main" noChangeAspect="1"/>
+            </wp:cNvGraphicFramePr>
+            <a:graphic xmlns:a="http://schemas.openxmlformats.org/drawingml/2006/main">
+              <a:graphicData uri="http://schemas.openxmlformats.org/drawingml/2006/picture">
+                <pic:pic xmlns:pic="http://schemas.openxmlformats.org/drawingml/2006/picture">
+                  <pic:nvPicPr>
+                    <pic:cNvPr id="0" name="Picture 2"/>
+                    <pic:cNvPicPr>
+                      <a:picLocks noChangeAspect="1" noChangeArrowheads="1"/>
+                    </pic:cNvPicPr>
+                  </pic:nvPicPr>
+                  <pic:blipFill rotWithShape="1">
+                    <a:blip r:embed="rId21" cstate="print">
+                      <a:extLst>
+                        <a:ext uri="{28A0092B-C50C-407E-A947-70E740481C1C}">
+                          <a14:useLocalDpi xmlns:a14="http://schemas.microsoft.com/office/drawing/2010/main" val="0"/>
+                        </a:ext>
+                      </a:extLst>
+                    </a:blip>
+                    <a:srcRect l="3586" r="7505" b="4614"/>
+                    <a:stretch/>
+                  </pic:blipFill>
+                  <pic:spPr bwMode="auto">
+                    <a:xfrm>
+                      <a:off x="0" y="0"/>
+                      <a:ext cx="6301900" cy="8877632"/>
+                    </a:xfrm>
+                    <a:prstGeom prst="rect">
+                      <a:avLst/>
+                    </a:prstGeom>
+                    <a:noFill/>
+                    <a:ln>
+                      <a:noFill/>
+                    </a:ln>
+                    <a:extLst>
+                      <a:ext uri="{53640926-AAD7-44D8-BBD7-CCE9431645EC}">
+                        <a14:shadowObscured xmlns:a14="http://schemas.microsoft.com/office/drawing/2010/main"/>
+                      </a:ext>
+                    </a:extLst>
+                  </pic:spPr>
+                </pic:pic>
+              </a:graphicData>
+            </a:graphic>
+          </wp:inline>
+        </w:drawing>
+      </w:r>
+    </w:p>
+    <w:p>
+      <w:pPr>
+        <w:rPr>
+          <w:noProof/>
+        </w:rPr>
+      </w:pPr>
+    </w:p>
+    <w:p>
+      <w:pPr>
+        <w:jc w:val="center"/>
+      </w:pPr>
+      <w:r>
+        <w:rPr>
+          <w:noProof/>
+        </w:rPr>
+        <w:drawing>
+          <wp:inline distT="0" distB="0" distL="0" distR="0" wp14:anchorId="4DE241C9" wp14:editId="1FFF4FD1">
+            <wp:extent cx="6500373" cy="3098800"/>
+            <wp:effectExtent l="0" t="0" r="0" b="6350"/>
+            <wp:docPr id="17" name="Picture 17"/>
+            <wp:cNvGraphicFramePr>
+              <a:graphicFrameLocks xmlns:a="http://schemas.openxmlformats.org/drawingml/2006/main" noChangeAspect="1"/>
+            </wp:cNvGraphicFramePr>
+            <a:graphic xmlns:a="http://schemas.openxmlformats.org/drawingml/2006/main">
+              <a:graphicData uri="http://schemas.openxmlformats.org/drawingml/2006/picture">
+                <pic:pic xmlns:pic="http://schemas.openxmlformats.org/drawingml/2006/picture">
+                  <pic:nvPicPr>
+                    <pic:cNvPr id="0" name="Picture 3"/>
+                    <pic:cNvPicPr>
+                      <a:picLocks noChangeAspect="1" noChangeArrowheads="1"/>
+                    </pic:cNvPicPr>
+                  </pic:nvPicPr>
+                  <pic:blipFill rotWithShape="1">
+                    <a:blip r:embed="rId22" cstate="print">
+                      <a:extLst>
+                        <a:ext uri="{28A0092B-C50C-407E-A947-70E740481C1C}">
+                          <a14:useLocalDpi xmlns:a14="http://schemas.microsoft.com/office/drawing/2010/main" val="0"/>
+                        </a:ext>
+                      </a:extLst>
+                    </a:blip>
+                    <a:srcRect l="3462" t="-1" r="11715" b="69205"/>
+                    <a:stretch/>
+                  </pic:blipFill>
+                  <pic:spPr bwMode="auto">
+                    <a:xfrm>
+                      <a:off x="0" y="0"/>
+                      <a:ext cx="6534343" cy="3114994"/>
+                    </a:xfrm>
+                    <a:prstGeom prst="rect">
+                      <a:avLst/>
+                    </a:prstGeom>
+                    <a:noFill/>
+                    <a:ln>
+                      <a:noFill/>
+                    </a:ln>
+                    <a:extLst>
+                      <a:ext uri="{53640926-AAD7-44D8-BBD7-CCE9431645EC}">
+                        <a14:shadowObscured xmlns:a14="http://schemas.microsoft.com/office/drawing/2010/main"/>
+                      </a:ext>
+                    </a:extLst>
+                  </pic:spPr>
+                </pic:pic>
+              </a:graphicData>
+            </a:graphic>
+          </wp:inline>
+        </w:drawing>
+      </w:r>
     </w:p>
     <w:p>
       <w:pPr>
         <w:pStyle w:val="Heading2"/>
       </w:pPr>
-      <w:bookmarkStart w:id="12" w:name="_Toc67080598"/>
+      <w:bookmarkStart w:id="13" w:name="_Toc67691459"/>
       <w:r>
         <w:t>4</w:t>
       </w:r>
-      <w:bookmarkEnd w:id="12"/>
+      <w:bookmarkEnd w:id="13"/>
+    </w:p>
+    <w:p>
+      <w:pPr>
+        <w:rPr>
+          <w:rFonts w:eastAsiaTheme="minorEastAsia"/>
+        </w:rPr>
+      </w:pPr>
+      <w:r>
+        <w:t xml:space="preserve">Increasing </w:t>
+      </w:r>
+      <m:oMath>
+        <m:sSub>
+          <m:sSubPr>
+            <m:ctrlPr>
+              <w:rPr>
+                <w:rFonts w:ascii="Cambria Math" w:hAnsi="Cambria Math"/>
+                <w:i/>
+              </w:rPr>
+            </m:ctrlPr>
+          </m:sSubPr>
+          <m:e>
+            <m:r>
+              <w:rPr>
+                <w:rFonts w:ascii="Cambria Math" w:hAnsi="Cambria Math"/>
+              </w:rPr>
+              <m:t>K</m:t>
+            </m:r>
+          </m:e>
+          <m:sub>
+            <m:r>
+              <w:rPr>
+                <w:rFonts w:ascii="Cambria Math" w:hAnsi="Cambria Math"/>
+              </w:rPr>
+              <m:t>p</m:t>
+            </m:r>
+          </m:sub>
+        </m:sSub>
+      </m:oMath>
+      <w:r>
+        <w:rPr>
+          <w:rFonts w:eastAsiaTheme="minorEastAsia"/>
+        </w:rPr>
+        <w:t xml:space="preserve"> </w:t>
+      </w:r>
+      <w:r>
+        <w:rPr>
+          <w:rFonts w:eastAsiaTheme="minorEastAsia"/>
+        </w:rPr>
+        <w:t xml:space="preserve">generally </w:t>
+      </w:r>
+      <w:r>
+        <w:rPr>
+          <w:rFonts w:eastAsiaTheme="minorEastAsia"/>
+        </w:rPr>
+        <w:t xml:space="preserve">results in </w:t>
+      </w:r>
+      <w:r>
+        <w:rPr>
+          <w:rFonts w:eastAsiaTheme="minorEastAsia"/>
+        </w:rPr>
+        <w:t>decrease of settling time</w:t>
+      </w:r>
+      <w:r>
+        <w:rPr>
+          <w:rFonts w:eastAsiaTheme="minorEastAsia"/>
+        </w:rPr>
+        <w:t xml:space="preserve">. </w:t>
+      </w:r>
+      <w:r>
+        <w:rPr>
+          <w:rFonts w:eastAsiaTheme="minorEastAsia"/>
+        </w:rPr>
+        <w:t xml:space="preserve">An increase in </w:t>
+      </w:r>
+      <m:oMath>
+        <m:sSub>
+          <m:sSubPr>
+            <m:ctrlPr>
+              <w:rPr>
+                <w:rFonts w:ascii="Cambria Math" w:eastAsiaTheme="minorEastAsia" w:hAnsi="Cambria Math"/>
+                <w:i/>
+              </w:rPr>
+            </m:ctrlPr>
+          </m:sSubPr>
+          <m:e>
+            <m:r>
+              <w:rPr>
+                <w:rFonts w:ascii="Cambria Math" w:eastAsiaTheme="minorEastAsia" w:hAnsi="Cambria Math"/>
+              </w:rPr>
+              <m:t>K</m:t>
+            </m:r>
+          </m:e>
+          <m:sub>
+            <m:r>
+              <w:rPr>
+                <w:rFonts w:ascii="Cambria Math" w:eastAsiaTheme="minorEastAsia" w:hAnsi="Cambria Math"/>
+              </w:rPr>
+              <m:t>p</m:t>
+            </m:r>
+          </m:sub>
+        </m:sSub>
+      </m:oMath>
+      <w:r>
+        <w:rPr>
+          <w:rFonts w:eastAsiaTheme="minorEastAsia"/>
+        </w:rPr>
+        <w:t xml:space="preserve"> </w:t>
+      </w:r>
+      <w:r>
+        <w:rPr>
+          <w:rFonts w:eastAsiaTheme="minorEastAsia"/>
+        </w:rPr>
+        <w:t xml:space="preserve">generally </w:t>
+      </w:r>
+      <w:r>
+        <w:rPr>
+          <w:rFonts w:eastAsiaTheme="minorEastAsia"/>
+        </w:rPr>
+        <w:t xml:space="preserve">corresponds with an increase in </w:t>
+      </w:r>
+      <m:oMath>
+        <m:r>
+          <w:rPr>
+            <w:rFonts w:ascii="Cambria Math" w:eastAsiaTheme="minorEastAsia" w:hAnsi="Cambria Math"/>
+          </w:rPr>
+          <m:t>θ</m:t>
+        </m:r>
+      </m:oMath>
+      <w:r>
+        <w:rPr>
+          <w:rFonts w:eastAsiaTheme="minorEastAsia"/>
+        </w:rPr>
+        <w:t xml:space="preserve"> from the origin</w:t>
+      </w:r>
+      <w:r>
+        <w:rPr>
+          <w:rFonts w:eastAsiaTheme="minorEastAsia"/>
+        </w:rPr>
+        <w:t xml:space="preserve"> to each pole, creating an increase in overshoot. </w:t>
+      </w:r>
+      <w:r>
+        <w:rPr>
+          <w:rFonts w:eastAsiaTheme="minorEastAsia"/>
+        </w:rPr>
+        <w:t xml:space="preserve">An increase in </w:t>
+      </w:r>
+      <m:oMath>
+        <m:sSub>
+          <m:sSubPr>
+            <m:ctrlPr>
+              <w:rPr>
+                <w:rFonts w:ascii="Cambria Math" w:eastAsiaTheme="minorEastAsia" w:hAnsi="Cambria Math"/>
+                <w:i/>
+              </w:rPr>
+            </m:ctrlPr>
+          </m:sSubPr>
+          <m:e>
+            <m:r>
+              <w:rPr>
+                <w:rFonts w:ascii="Cambria Math" w:eastAsiaTheme="minorEastAsia" w:hAnsi="Cambria Math"/>
+              </w:rPr>
+              <m:t>K</m:t>
+            </m:r>
+          </m:e>
+          <m:sub>
+            <m:r>
+              <w:rPr>
+                <w:rFonts w:ascii="Cambria Math" w:eastAsiaTheme="minorEastAsia" w:hAnsi="Cambria Math"/>
+              </w:rPr>
+              <m:t>p</m:t>
+            </m:r>
+          </m:sub>
+        </m:sSub>
+      </m:oMath>
+      <w:r>
+        <w:rPr>
+          <w:rFonts w:eastAsiaTheme="minorEastAsia"/>
+        </w:rPr>
+        <w:t xml:space="preserve"> also corresponds to </w:t>
+      </w:r>
+      <w:proofErr w:type="spellStart"/>
+      <w:r>
+        <w:rPr>
+          <w:rFonts w:eastAsiaTheme="minorEastAsia"/>
+        </w:rPr>
+        <w:t>a</w:t>
+      </w:r>
+      <w:proofErr w:type="spellEnd"/>
+      <w:r>
+        <w:rPr>
+          <w:rFonts w:eastAsiaTheme="minorEastAsia"/>
+        </w:rPr>
+        <w:t xml:space="preserve"> decrease in rise time and peak time.</w:t>
+      </w:r>
+    </w:p>
+    <w:p>
+      <w:pPr>
+        <w:rPr>
+          <w:rFonts w:eastAsiaTheme="minorEastAsia"/>
+        </w:rPr>
+      </w:pPr>
+      <w:r>
+        <w:t xml:space="preserve">Increasing </w:t>
+      </w:r>
+      <m:oMath>
+        <m:sSub>
+          <m:sSubPr>
+            <m:ctrlPr>
+              <w:rPr>
+                <w:rFonts w:ascii="Cambria Math" w:hAnsi="Cambria Math"/>
+                <w:i/>
+              </w:rPr>
+            </m:ctrlPr>
+          </m:sSubPr>
+          <m:e>
+            <m:r>
+              <w:rPr>
+                <w:rFonts w:ascii="Cambria Math" w:hAnsi="Cambria Math"/>
+              </w:rPr>
+              <m:t>K</m:t>
+            </m:r>
+          </m:e>
+          <m:sub>
+            <m:r>
+              <w:rPr>
+                <w:rFonts w:ascii="Cambria Math" w:hAnsi="Cambria Math"/>
+              </w:rPr>
+              <m:t>d</m:t>
+            </m:r>
+          </m:sub>
+        </m:sSub>
+      </m:oMath>
+      <w:r>
+        <w:rPr>
+          <w:rFonts w:eastAsiaTheme="minorEastAsia"/>
+        </w:rPr>
+        <w:t xml:space="preserve"> generally results in decrease of settling time. An increase in </w:t>
+      </w:r>
+      <m:oMath>
+        <m:sSub>
+          <m:sSubPr>
+            <m:ctrlPr>
+              <w:rPr>
+                <w:rFonts w:ascii="Cambria Math" w:eastAsiaTheme="minorEastAsia" w:hAnsi="Cambria Math"/>
+                <w:i/>
+              </w:rPr>
+            </m:ctrlPr>
+          </m:sSubPr>
+          <m:e>
+            <m:r>
+              <w:rPr>
+                <w:rFonts w:ascii="Cambria Math" w:eastAsiaTheme="minorEastAsia" w:hAnsi="Cambria Math"/>
+              </w:rPr>
+              <m:t>K</m:t>
+            </m:r>
+          </m:e>
+          <m:sub>
+            <m:r>
+              <w:rPr>
+                <w:rFonts w:ascii="Cambria Math" w:eastAsiaTheme="minorEastAsia" w:hAnsi="Cambria Math"/>
+              </w:rPr>
+              <m:t>d</m:t>
+            </m:r>
+          </m:sub>
+        </m:sSub>
+      </m:oMath>
+      <w:r>
+        <w:rPr>
+          <w:rFonts w:eastAsiaTheme="minorEastAsia"/>
+        </w:rPr>
+        <w:t xml:space="preserve"> generally corresponds with a </w:t>
+      </w:r>
+      <w:r>
+        <w:rPr>
+          <w:rFonts w:eastAsiaTheme="minorEastAsia"/>
+        </w:rPr>
+        <w:t>decrease</w:t>
+      </w:r>
+      <w:r>
+        <w:rPr>
+          <w:rFonts w:eastAsiaTheme="minorEastAsia"/>
+        </w:rPr>
+        <w:t xml:space="preserve"> in </w:t>
+      </w:r>
+      <m:oMath>
+        <m:r>
+          <w:rPr>
+            <w:rFonts w:ascii="Cambria Math" w:eastAsiaTheme="minorEastAsia" w:hAnsi="Cambria Math"/>
+          </w:rPr>
+          <m:t>θ</m:t>
+        </m:r>
+      </m:oMath>
+      <w:r>
+        <w:rPr>
+          <w:rFonts w:eastAsiaTheme="minorEastAsia"/>
+        </w:rPr>
+        <w:t xml:space="preserve"> from the origin to each pole, creating a </w:t>
+      </w:r>
+      <w:r>
+        <w:rPr>
+          <w:rFonts w:eastAsiaTheme="minorEastAsia"/>
+        </w:rPr>
+        <w:t>decrease</w:t>
+      </w:r>
+      <w:r>
+        <w:rPr>
+          <w:rFonts w:eastAsiaTheme="minorEastAsia"/>
+        </w:rPr>
+        <w:t xml:space="preserve"> in overshoot. </w:t>
+      </w:r>
+      <w:r>
+        <w:rPr>
+          <w:rFonts w:eastAsiaTheme="minorEastAsia"/>
+        </w:rPr>
+        <w:t xml:space="preserve">An increase in </w:t>
+      </w:r>
+      <m:oMath>
+        <m:sSub>
+          <m:sSubPr>
+            <m:ctrlPr>
+              <w:rPr>
+                <w:rFonts w:ascii="Cambria Math" w:eastAsiaTheme="minorEastAsia" w:hAnsi="Cambria Math"/>
+                <w:i/>
+              </w:rPr>
+            </m:ctrlPr>
+          </m:sSubPr>
+          <m:e>
+            <m:r>
+              <w:rPr>
+                <w:rFonts w:ascii="Cambria Math" w:eastAsiaTheme="minorEastAsia" w:hAnsi="Cambria Math"/>
+              </w:rPr>
+              <m:t>K</m:t>
+            </m:r>
+          </m:e>
+          <m:sub>
+            <m:r>
+              <w:rPr>
+                <w:rFonts w:ascii="Cambria Math" w:eastAsiaTheme="minorEastAsia" w:hAnsi="Cambria Math"/>
+              </w:rPr>
+              <m:t>d</m:t>
+            </m:r>
+          </m:sub>
+        </m:sSub>
+      </m:oMath>
+      <w:r>
+        <w:rPr>
+          <w:rFonts w:eastAsiaTheme="minorEastAsia"/>
+        </w:rPr>
+        <w:t xml:space="preserve"> also corresponds to a decrease in rise time and peak time.</w:t>
+      </w:r>
+    </w:p>
+    <w:p>
+      <w:pPr>
+        <w:rPr>
+          <w:rFonts w:eastAsiaTheme="minorEastAsia"/>
+        </w:rPr>
+      </w:pPr>
+      <w:r>
+        <w:t xml:space="preserve">Increasing </w:t>
+      </w:r>
+      <m:oMath>
+        <m:sSub>
+          <m:sSubPr>
+            <m:ctrlPr>
+              <w:rPr>
+                <w:rFonts w:ascii="Cambria Math" w:hAnsi="Cambria Math"/>
+                <w:i/>
+              </w:rPr>
+            </m:ctrlPr>
+          </m:sSubPr>
+          <m:e>
+            <m:r>
+              <w:rPr>
+                <w:rFonts w:ascii="Cambria Math" w:hAnsi="Cambria Math"/>
+              </w:rPr>
+              <m:t>K</m:t>
+            </m:r>
+          </m:e>
+          <m:sub>
+            <m:r>
+              <w:rPr>
+                <w:rFonts w:ascii="Cambria Math" w:hAnsi="Cambria Math"/>
+              </w:rPr>
+              <m:t>i</m:t>
+            </m:r>
+          </m:sub>
+        </m:sSub>
+      </m:oMath>
+      <w:r>
+        <w:rPr>
+          <w:rFonts w:eastAsiaTheme="minorEastAsia"/>
+        </w:rPr>
+        <w:t xml:space="preserve"> (up till its upper limit)</w:t>
+      </w:r>
+      <w:r>
+        <w:rPr>
+          <w:rFonts w:eastAsiaTheme="minorEastAsia"/>
+        </w:rPr>
+        <w:t xml:space="preserve"> generally results in decrease of settling time. An increase in </w:t>
+      </w:r>
+      <m:oMath>
+        <m:sSub>
+          <m:sSubPr>
+            <m:ctrlPr>
+              <w:rPr>
+                <w:rFonts w:ascii="Cambria Math" w:eastAsiaTheme="minorEastAsia" w:hAnsi="Cambria Math"/>
+                <w:i/>
+              </w:rPr>
+            </m:ctrlPr>
+          </m:sSubPr>
+          <m:e>
+            <m:r>
+              <w:rPr>
+                <w:rFonts w:ascii="Cambria Math" w:eastAsiaTheme="minorEastAsia" w:hAnsi="Cambria Math"/>
+              </w:rPr>
+              <m:t>K</m:t>
+            </m:r>
+          </m:e>
+          <m:sub>
+            <m:r>
+              <w:rPr>
+                <w:rFonts w:ascii="Cambria Math" w:eastAsiaTheme="minorEastAsia" w:hAnsi="Cambria Math"/>
+              </w:rPr>
+              <m:t>p</m:t>
+            </m:r>
+          </m:sub>
+        </m:sSub>
+      </m:oMath>
+      <w:r>
+        <w:rPr>
+          <w:rFonts w:eastAsiaTheme="minorEastAsia"/>
+        </w:rPr>
+        <w:t xml:space="preserve"> generally corresponds with an increase in </w:t>
+      </w:r>
+      <m:oMath>
+        <m:r>
+          <w:rPr>
+            <w:rFonts w:ascii="Cambria Math" w:eastAsiaTheme="minorEastAsia" w:hAnsi="Cambria Math"/>
+          </w:rPr>
+          <m:t>θ</m:t>
+        </m:r>
+      </m:oMath>
+      <w:r>
+        <w:rPr>
+          <w:rFonts w:eastAsiaTheme="minorEastAsia"/>
+        </w:rPr>
+        <w:t xml:space="preserve"> from the origin to each pole, creating a </w:t>
+      </w:r>
+      <w:r>
+        <w:rPr>
+          <w:rFonts w:eastAsiaTheme="minorEastAsia"/>
+        </w:rPr>
+        <w:t>decrease</w:t>
+      </w:r>
+      <w:r>
+        <w:rPr>
+          <w:rFonts w:eastAsiaTheme="minorEastAsia"/>
+        </w:rPr>
+        <w:t xml:space="preserve"> in overshoot. </w:t>
+      </w:r>
+      <w:r>
+        <w:rPr>
+          <w:rFonts w:eastAsiaTheme="minorEastAsia"/>
+        </w:rPr>
+        <w:t xml:space="preserve">An increase in </w:t>
+      </w:r>
+      <m:oMath>
+        <m:sSub>
+          <m:sSubPr>
+            <m:ctrlPr>
+              <w:rPr>
+                <w:rFonts w:ascii="Cambria Math" w:eastAsiaTheme="minorEastAsia" w:hAnsi="Cambria Math"/>
+                <w:i/>
+              </w:rPr>
+            </m:ctrlPr>
+          </m:sSubPr>
+          <m:e>
+            <m:r>
+              <w:rPr>
+                <w:rFonts w:ascii="Cambria Math" w:eastAsiaTheme="minorEastAsia" w:hAnsi="Cambria Math"/>
+              </w:rPr>
+              <m:t>K</m:t>
+            </m:r>
+          </m:e>
+          <m:sub>
+            <m:r>
+              <w:rPr>
+                <w:rFonts w:ascii="Cambria Math" w:eastAsiaTheme="minorEastAsia" w:hAnsi="Cambria Math"/>
+              </w:rPr>
+              <m:t>i</m:t>
+            </m:r>
+          </m:sub>
+        </m:sSub>
+      </m:oMath>
+      <w:r>
+        <w:rPr>
+          <w:rFonts w:eastAsiaTheme="minorEastAsia"/>
+        </w:rPr>
+        <w:t xml:space="preserve"> also corresponds to a decrease in rise time and peak time.</w:t>
+      </w:r>
     </w:p>
     <w:p>
       <w:pPr>
         <w:pStyle w:val="Heading2"/>
       </w:pPr>
-      <w:bookmarkStart w:id="13" w:name="_Toc67080599"/>
+      <w:bookmarkStart w:id="14" w:name="_Toc67691460"/>
       <w:r>
         <w:t>5</w:t>
       </w:r>
-      <w:bookmarkEnd w:id="13"/>
+      <w:bookmarkEnd w:id="14"/>
+    </w:p>
+    <w:p>
+      <w:pPr>
+        <w:rPr>
+          <w:rFonts w:eastAsiaTheme="minorEastAsia"/>
+        </w:rPr>
+      </w:pPr>
+      <w:r>
+        <w:t xml:space="preserve">From the </w:t>
+      </w:r>
+      <w:r>
+        <w:t xml:space="preserve">proof in part 3, we know that an integrator term creates perfect rejection of </w:t>
+      </w:r>
+      <w:r>
+        <w:t xml:space="preserve">any type of </w:t>
+      </w:r>
+      <w:r>
+        <w:t xml:space="preserve">step-input disturbances. </w:t>
+      </w:r>
+      <w:r>
+        <w:t>When analyzing</w:t>
+      </w:r>
+      <w:r>
+        <w:t xml:space="preserve"> a system with </w:t>
+      </w:r>
+      <m:oMath>
+        <m:sSub>
+          <m:sSubPr>
+            <m:ctrlPr>
+              <w:rPr>
+                <w:rFonts w:ascii="Cambria Math" w:hAnsi="Cambria Math"/>
+                <w:i/>
+              </w:rPr>
+            </m:ctrlPr>
+          </m:sSubPr>
+          <m:e>
+            <m:r>
+              <w:rPr>
+                <w:rFonts w:ascii="Cambria Math" w:hAnsi="Cambria Math"/>
+              </w:rPr>
+              <m:t>K</m:t>
+            </m:r>
+          </m:e>
+          <m:sub>
+            <m:r>
+              <w:rPr>
+                <w:rFonts w:ascii="Cambria Math" w:hAnsi="Cambria Math"/>
+              </w:rPr>
+              <m:t>i</m:t>
+            </m:r>
+          </m:sub>
+        </m:sSub>
+        <m:r>
+          <w:rPr>
+            <w:rFonts w:ascii="Cambria Math" w:hAnsi="Cambria Math"/>
+          </w:rPr>
+          <m:t>=0</m:t>
+        </m:r>
+      </m:oMath>
+      <w:r>
+        <w:rPr>
+          <w:rFonts w:eastAsiaTheme="minorEastAsia"/>
+        </w:rPr>
+        <w:t xml:space="preserve">, </w:t>
+      </w:r>
+      <w:r>
+        <w:rPr>
+          <w:rFonts w:eastAsiaTheme="minorEastAsia"/>
+        </w:rPr>
+        <w:t xml:space="preserve">a </w:t>
+      </w:r>
+      <w:r>
+        <w:rPr>
+          <w:rFonts w:eastAsiaTheme="minorEastAsia"/>
+        </w:rPr>
+        <w:t>constant</w:t>
+      </w:r>
+      <w:r>
+        <w:rPr>
+          <w:rFonts w:eastAsiaTheme="minorEastAsia"/>
+        </w:rPr>
+        <w:t xml:space="preserve"> error </w:t>
+      </w:r>
+      <w:r>
+        <w:rPr>
+          <w:rFonts w:eastAsiaTheme="minorEastAsia"/>
+        </w:rPr>
+        <w:t xml:space="preserve">cannot be mitigated by the controller, meaning a steady-state error can’t be </w:t>
+      </w:r>
+      <w:r>
+        <w:rPr>
+          <w:rFonts w:eastAsiaTheme="minorEastAsia"/>
+        </w:rPr>
+        <w:t xml:space="preserve">fixed. When the integrator term is included (i.e. </w:t>
+      </w:r>
+      <m:oMath>
+        <m:sSub>
+          <m:sSubPr>
+            <m:ctrlPr>
+              <w:rPr>
+                <w:rFonts w:ascii="Cambria Math" w:eastAsiaTheme="minorEastAsia" w:hAnsi="Cambria Math"/>
+                <w:i/>
+              </w:rPr>
+            </m:ctrlPr>
+          </m:sSubPr>
+          <m:e>
+            <m:r>
+              <w:rPr>
+                <w:rFonts w:ascii="Cambria Math" w:eastAsiaTheme="minorEastAsia" w:hAnsi="Cambria Math"/>
+              </w:rPr>
+              <m:t>K</m:t>
+            </m:r>
+          </m:e>
+          <m:sub>
+            <m:r>
+              <w:rPr>
+                <w:rFonts w:ascii="Cambria Math" w:eastAsiaTheme="minorEastAsia" w:hAnsi="Cambria Math"/>
+              </w:rPr>
+              <m:t>i</m:t>
+            </m:r>
+          </m:sub>
+        </m:sSub>
+        <m:r>
+          <w:rPr>
+            <w:rFonts w:ascii="Cambria Math" w:eastAsiaTheme="minorEastAsia" w:hAnsi="Cambria Math"/>
+          </w:rPr>
+          <m:t>≠0</m:t>
+        </m:r>
+      </m:oMath>
+      <w:r>
+        <w:rPr>
+          <w:rFonts w:eastAsiaTheme="minorEastAsia"/>
+        </w:rPr>
+        <w:t xml:space="preserve">), the </w:t>
+      </w:r>
+      <w:r>
+        <w:rPr>
+          <w:rFonts w:eastAsiaTheme="minorEastAsia"/>
+        </w:rPr>
+        <w:t xml:space="preserve">time a constant error </w:t>
+      </w:r>
+      <w:r>
+        <w:rPr>
+          <w:rFonts w:eastAsiaTheme="minorEastAsia"/>
+          <w:i/>
+          <w:iCs/>
+        </w:rPr>
+        <w:t>persists</w:t>
+      </w:r>
+      <w:r>
+        <w:rPr>
+          <w:rFonts w:eastAsiaTheme="minorEastAsia"/>
+        </w:rPr>
+        <w:t xml:space="preserve"> is accounted for when error-correcting. This means over time, </w:t>
+      </w:r>
+      <w:r>
+        <w:rPr>
+          <w:rFonts w:eastAsiaTheme="minorEastAsia"/>
+        </w:rPr>
+        <w:t xml:space="preserve">the integrator will get rid of constant error that persists, leading to no steady-state error by step-input disturbance. </w:t>
+      </w:r>
+    </w:p>
+    <w:p>
+      <w:r>
+        <w:rPr>
+          <w:rFonts w:eastAsiaTheme="minorEastAsia"/>
+        </w:rPr>
+        <w:t xml:space="preserve">The trade-off of the inclusion of the integrator term is </w:t>
+      </w:r>
+      <w:r>
+        <w:rPr>
+          <w:rFonts w:eastAsiaTheme="minorEastAsia"/>
+        </w:rPr>
+        <w:t>that it makes the system more “sluggish” by</w:t>
+      </w:r>
+      <w:r>
+        <w:rPr>
+          <w:rFonts w:eastAsiaTheme="minorEastAsia"/>
+        </w:rPr>
+        <w:t xml:space="preserve"> increasing overshoot and </w:t>
+      </w:r>
+      <w:r>
+        <w:rPr>
+          <w:rFonts w:eastAsiaTheme="minorEastAsia"/>
+        </w:rPr>
+        <w:t>settling time</w:t>
+      </w:r>
+      <w:r>
+        <w:rPr>
+          <w:rFonts w:eastAsiaTheme="minorEastAsia"/>
+        </w:rPr>
+        <w:t xml:space="preserve">. </w:t>
+      </w:r>
+    </w:p>
+    <w:p>
+      <w:pPr>
+        <w:rPr>
+          <w:rFonts w:asciiTheme="majorHAnsi" w:eastAsiaTheme="majorEastAsia" w:hAnsiTheme="majorHAnsi" w:cstheme="majorBidi"/>
+          <w:color w:val="2F5496" w:themeColor="accent1" w:themeShade="BF"/>
+          <w:sz w:val="28"/>
+          <w:szCs w:val="26"/>
+        </w:rPr>
+      </w:pPr>
+      <w:r>
+        <w:br w:type="page"/>
+      </w:r>
     </w:p>
     <w:p>
       <w:pPr>
         <w:pStyle w:val="Heading2"/>
       </w:pPr>
-      <w:bookmarkStart w:id="14" w:name="_Toc67080600"/>
-      <w:r>
+      <w:bookmarkStart w:id="15" w:name="_Toc67691461"/>
+      <w:r>
+        <w:lastRenderedPageBreak/>
         <w:t>6</w:t>
       </w:r>
-      <w:bookmarkEnd w:id="14"/>
+      <w:bookmarkEnd w:id="15"/>
+    </w:p>
+    <w:p>
+      <w:r>
+        <w:t>This change would not change the answer in a significant way</w:t>
+      </w:r>
+      <w:r>
+        <w:t xml:space="preserve"> other than there being no poles at </w:t>
+      </w:r>
+      <m:oMath>
+        <m:r>
+          <w:rPr>
+            <w:rFonts w:ascii="Cambria Math" w:hAnsi="Cambria Math"/>
+          </w:rPr>
+          <m:t>s=0</m:t>
+        </m:r>
+      </m:oMath>
+      <w:r>
+        <w:rPr>
+          <w:rFonts w:eastAsiaTheme="minorEastAsia"/>
+        </w:rPr>
+        <w:t xml:space="preserve"> with this plant</w:t>
+      </w:r>
+      <w:r>
+        <w:t xml:space="preserve">. </w:t>
+      </w:r>
+      <w:r>
+        <w:t xml:space="preserve">A pole would </w:t>
+      </w:r>
+      <w:r>
+        <w:t>need</w:t>
+      </w:r>
+      <w:r>
+        <w:t xml:space="preserve"> to be added</w:t>
+      </w:r>
+      <w:r>
+        <w:t xml:space="preserve"> at </w:t>
+      </w:r>
+      <m:oMath>
+        <m:r>
+          <w:rPr>
+            <w:rFonts w:ascii="Cambria Math" w:hAnsi="Cambria Math"/>
+          </w:rPr>
+          <m:t>s=0</m:t>
+        </m:r>
+      </m:oMath>
+      <w:r>
+        <w:rPr>
+          <w:rFonts w:eastAsiaTheme="minorEastAsia"/>
+        </w:rPr>
+        <w:t xml:space="preserve"> for steady-state error tracking.</w:t>
+      </w:r>
     </w:p>
     <w:p>
       <w:pPr>
         <w:pStyle w:val="Heading2"/>
       </w:pPr>
-      <w:bookmarkStart w:id="15" w:name="_Toc67080601"/>
+      <w:bookmarkStart w:id="16" w:name="_Toc67691462"/>
       <w:r>
         <w:t>7</w:t>
       </w:r>
-      <w:bookmarkEnd w:id="15"/>
+      <w:bookmarkEnd w:id="16"/>
+    </w:p>
+    <w:p>
+      <w:r>
+        <w:t xml:space="preserve">We aimed to improve overshoot by increasing </w:t>
+      </w:r>
+      <m:oMath>
+        <m:sSub>
+          <m:sSubPr>
+            <m:ctrlPr>
+              <w:rPr>
+                <w:rFonts w:ascii="Cambria Math" w:hAnsi="Cambria Math"/>
+                <w:i/>
+              </w:rPr>
+            </m:ctrlPr>
+          </m:sSubPr>
+          <m:e>
+            <m:r>
+              <w:rPr>
+                <w:rFonts w:ascii="Cambria Math" w:hAnsi="Cambria Math"/>
+              </w:rPr>
+              <m:t>K</m:t>
+            </m:r>
+          </m:e>
+          <m:sub>
+            <m:r>
+              <w:rPr>
+                <w:rFonts w:ascii="Cambria Math" w:hAnsi="Cambria Math"/>
+              </w:rPr>
+              <m:t>d</m:t>
+            </m:r>
+          </m:sub>
+        </m:sSub>
+      </m:oMath>
+      <w:r>
+        <w:rPr>
+          <w:rFonts w:eastAsiaTheme="minorEastAsia"/>
+        </w:rPr>
+        <w:t xml:space="preserve">. The reason </w:t>
+      </w:r>
+      <m:oMath>
+        <m:sSub>
+          <m:sSubPr>
+            <m:ctrlPr>
+              <w:rPr>
+                <w:rFonts w:ascii="Cambria Math" w:eastAsiaTheme="minorEastAsia" w:hAnsi="Cambria Math"/>
+                <w:i/>
+              </w:rPr>
+            </m:ctrlPr>
+          </m:sSubPr>
+          <m:e>
+            <m:r>
+              <w:rPr>
+                <w:rFonts w:ascii="Cambria Math" w:eastAsiaTheme="minorEastAsia" w:hAnsi="Cambria Math"/>
+              </w:rPr>
+              <m:t>K</m:t>
+            </m:r>
+          </m:e>
+          <m:sub>
+            <m:r>
+              <w:rPr>
+                <w:rFonts w:ascii="Cambria Math" w:eastAsiaTheme="minorEastAsia" w:hAnsi="Cambria Math"/>
+              </w:rPr>
+              <m:t>d</m:t>
+            </m:r>
+          </m:sub>
+        </m:sSub>
+      </m:oMath>
+      <w:r>
+        <w:rPr>
+          <w:rFonts w:eastAsiaTheme="minorEastAsia"/>
+        </w:rPr>
+        <w:t xml:space="preserve"> was chosen to </w:t>
+      </w:r>
+      <w:r>
+        <w:rPr>
+          <w:rFonts w:eastAsiaTheme="minorEastAsia"/>
+        </w:rPr>
+        <w:t>increase</w:t>
+      </w:r>
+      <w:r>
+        <w:rPr>
+          <w:rFonts w:eastAsiaTheme="minorEastAsia"/>
+        </w:rPr>
+        <w:t xml:space="preserve"> was simply that it </w:t>
+      </w:r>
+      <w:r>
+        <w:rPr>
+          <w:rFonts w:eastAsiaTheme="minorEastAsia"/>
+        </w:rPr>
+        <w:t xml:space="preserve">had the best benefits-to-drawbacks ratio out of </w:t>
+      </w:r>
+      <w:r>
+        <w:rPr>
+          <w:rFonts w:eastAsiaTheme="minorEastAsia"/>
+        </w:rPr>
+        <w:t xml:space="preserve">all the possible changes to any of the gains. </w:t>
+      </w:r>
+      <w:r>
+        <w:rPr>
+          <w:rFonts w:eastAsiaTheme="minorEastAsia"/>
+        </w:rPr>
+        <w:t xml:space="preserve">Increasing </w:t>
+      </w:r>
+      <m:oMath>
+        <m:sSub>
+          <m:sSubPr>
+            <m:ctrlPr>
+              <w:rPr>
+                <w:rFonts w:ascii="Cambria Math" w:eastAsiaTheme="minorEastAsia" w:hAnsi="Cambria Math"/>
+                <w:i/>
+              </w:rPr>
+            </m:ctrlPr>
+          </m:sSubPr>
+          <m:e>
+            <m:r>
+              <w:rPr>
+                <w:rFonts w:ascii="Cambria Math" w:eastAsiaTheme="minorEastAsia" w:hAnsi="Cambria Math"/>
+              </w:rPr>
+              <m:t>K</m:t>
+            </m:r>
+          </m:e>
+          <m:sub>
+            <m:r>
+              <w:rPr>
+                <w:rFonts w:ascii="Cambria Math" w:eastAsiaTheme="minorEastAsia" w:hAnsi="Cambria Math"/>
+              </w:rPr>
+              <m:t>d</m:t>
+            </m:r>
+          </m:sub>
+        </m:sSub>
+      </m:oMath>
+      <w:r>
+        <w:rPr>
+          <w:rFonts w:eastAsiaTheme="minorEastAsia"/>
+        </w:rPr>
+        <w:t xml:space="preserve"> not only reduced</w:t>
+      </w:r>
+      <w:r>
+        <w:rPr>
+          <w:rFonts w:eastAsiaTheme="minorEastAsia"/>
+        </w:rPr>
+        <w:t xml:space="preserve"> significant</w:t>
+      </w:r>
+      <w:r>
+        <w:rPr>
+          <w:rFonts w:eastAsiaTheme="minorEastAsia"/>
+        </w:rPr>
+        <w:t xml:space="preserve"> overshoot, </w:t>
+      </w:r>
+      <w:r>
+        <w:rPr>
+          <w:rFonts w:eastAsiaTheme="minorEastAsia"/>
+        </w:rPr>
+        <w:t xml:space="preserve">but improved </w:t>
+      </w:r>
+      <w:r>
+        <w:rPr>
+          <w:rFonts w:eastAsiaTheme="minorEastAsia"/>
+        </w:rPr>
+        <w:t>rise</w:t>
+      </w:r>
+      <w:r>
+        <w:rPr>
+          <w:rFonts w:eastAsiaTheme="minorEastAsia"/>
+        </w:rPr>
+        <w:t xml:space="preserve"> time as well</w:t>
+      </w:r>
+      <w:r>
+        <w:rPr>
+          <w:rFonts w:eastAsiaTheme="minorEastAsia"/>
+        </w:rPr>
+        <w:t xml:space="preserve"> without increasing settling time</w:t>
+      </w:r>
+      <w:r>
+        <w:rPr>
+          <w:rFonts w:eastAsiaTheme="minorEastAsia"/>
+        </w:rPr>
+        <w:t xml:space="preserve">. </w:t>
+      </w:r>
+      <w:r>
+        <w:rPr>
+          <w:rFonts w:eastAsiaTheme="minorEastAsia"/>
+        </w:rPr>
+        <w:t xml:space="preserve">An increase in </w:t>
+      </w:r>
+      <m:oMath>
+        <m:sSub>
+          <m:sSubPr>
+            <m:ctrlPr>
+              <w:rPr>
+                <w:rFonts w:ascii="Cambria Math" w:eastAsiaTheme="minorEastAsia" w:hAnsi="Cambria Math"/>
+                <w:i/>
+              </w:rPr>
+            </m:ctrlPr>
+          </m:sSubPr>
+          <m:e>
+            <m:r>
+              <w:rPr>
+                <w:rFonts w:ascii="Cambria Math" w:eastAsiaTheme="minorEastAsia" w:hAnsi="Cambria Math"/>
+              </w:rPr>
+              <m:t>K</m:t>
+            </m:r>
+          </m:e>
+          <m:sub>
+            <m:r>
+              <w:rPr>
+                <w:rFonts w:ascii="Cambria Math" w:eastAsiaTheme="minorEastAsia" w:hAnsi="Cambria Math"/>
+              </w:rPr>
+              <m:t>d</m:t>
+            </m:r>
+          </m:sub>
+        </m:sSub>
+      </m:oMath>
+      <w:r>
+        <w:rPr>
+          <w:rFonts w:eastAsiaTheme="minorEastAsia"/>
+        </w:rPr>
+        <w:t xml:space="preserve"> causes a</w:t>
+      </w:r>
+      <w:r>
+        <w:rPr>
+          <w:rFonts w:eastAsiaTheme="minorEastAsia"/>
+        </w:rPr>
+        <w:t xml:space="preserve"> decrease in </w:t>
+      </w:r>
+      <m:oMath>
+        <m:r>
+          <w:rPr>
+            <w:rFonts w:ascii="Cambria Math" w:eastAsiaTheme="minorEastAsia" w:hAnsi="Cambria Math"/>
+          </w:rPr>
+          <m:t>θ</m:t>
+        </m:r>
+      </m:oMath>
+      <w:r>
+        <w:rPr>
+          <w:rFonts w:eastAsiaTheme="minorEastAsia"/>
+        </w:rPr>
+        <w:t xml:space="preserve"> from the origin, decreasing overshoot.</w:t>
+      </w:r>
     </w:p>
     <w:sectPr>
       <w:pgSz w:w="12240" w:h="15840"/>
@@ -3011,6 +4950,7 @@
   <w:style w:type="character" w:default="1" w:styleId="DefaultParagraphFont">
     <w:name w:val="Default Paragraph Font"/>
     <w:uiPriority w:val="1"/>
+    <w:semiHidden/>
     <w:unhideWhenUsed/>
   </w:style>
   <w:style w:type="table" w:default="1" w:styleId="TableNormal">

</xml_diff>